<commit_message>
agregando nombre a el proyecto
</commit_message>
<xml_diff>
--- a/docs/specs/N8-L1.docx
+++ b/docs/specs/N8-L1.docx
@@ -1455,25 +1455,7 @@
                 <w:highlight w:val="green"/>
                 <w:lang w:val="es-CO"/>
               </w:rPr>
-              <w:t xml:space="preserve">El informe debe guardarse en el </w:t>
-            </w:r>
-            <w:proofErr w:type="gramStart"/>
-            <w:r>
-              <w:rPr>
-                <w:b/>
-                <w:highlight w:val="green"/>
-                <w:lang w:val="es-CO"/>
-              </w:rPr>
-              <w:t>directorio .</w:t>
-            </w:r>
-            <w:proofErr w:type="gramEnd"/>
-            <w:r>
-              <w:rPr>
-                <w:b/>
-                <w:highlight w:val="green"/>
-                <w:lang w:val="es-CO"/>
-              </w:rPr>
-              <w:t>/data y debe llamarse discosCostosos.txt.</w:t>
+              <w:t>El informe debe guardarse en el directorio ./data y debe llamarse discosCostosos.txt.</w:t>
             </w:r>
             <w:r>
               <w:rPr>
@@ -1665,19 +1647,11 @@
         </w:rPr>
         <w:t xml:space="preserve"> </w:t>
       </w:r>
-      <w:proofErr w:type="spellStart"/>
       <w:r>
         <w:rPr>
           <w:rFonts w:ascii="Stencil" w:hAnsi="Stencil"/>
         </w:rPr>
-        <w:t>Jhon</w:t>
-      </w:r>
-      <w:proofErr w:type="spellEnd"/>
-      <w:r>
-        <w:rPr>
-          <w:rFonts w:ascii="Stencil" w:hAnsi="Stencil"/>
-        </w:rPr>
-        <w:t xml:space="preserve"> Fredy Bolaños Chávez</w:t>
+        <w:t xml:space="preserve">JONATHAN CAMILO BURBANO PAZOS </w:t>
       </w:r>
     </w:p>
     <w:sectPr>

</xml_diff>